<commit_message>
Avance Sistema : Devolucion
</commit_message>
<xml_diff>
--- a/Sistema/ECU10 Registrar Penalización por daños de material.docx
+++ b/Sistema/ECU10 Registrar Penalización por daños de material.docx
@@ -2329,15 +2329,7 @@
           <w:sz w:val="24"/>
           <w:szCs w:val="24"/>
         </w:rPr>
-        <w:t>“Registrar penalización”</w:t>
-      </w:r>
-      <w:r>
-        <w:rPr>
-          <w:rFonts w:ascii="Arial" w:hAnsi="Arial" w:cs="Arial"/>
-          <w:sz w:val="24"/>
-          <w:szCs w:val="24"/>
-        </w:rPr>
-        <w:t xml:space="preserve"> además de los botones “Seleccionar” y “Cancelar”</w:t>
+        <w:t>“Registrar penalización” además de los botones “Seleccionar” y “Cancelar”</w:t>
       </w:r>
       <w:r>
         <w:rPr>
@@ -2419,7 +2411,7 @@
           <w:sz w:val="24"/>
           <w:szCs w:val="24"/>
         </w:rPr>
-        <w:t xml:space="preserve"> con los siguientes campos: ID Penalización, ID Préstamo, </w:t>
+        <w:t xml:space="preserve"> con los siguientes campos: ID Préstamo, </w:t>
       </w:r>
       <w:r>
         <w:rPr>
@@ -2435,6 +2427,14 @@
           <w:sz w:val="24"/>
           <w:szCs w:val="24"/>
         </w:rPr>
+        <w:t>,</w:t>
+      </w:r>
+      <w:r>
+        <w:rPr>
+          <w:rFonts w:ascii="Arial" w:hAnsi="Arial" w:cs="Arial"/>
+          <w:sz w:val="24"/>
+          <w:szCs w:val="24"/>
+        </w:rPr>
         <w:t xml:space="preserve"> </w:t>
       </w:r>
       <w:r>
@@ -2484,6 +2484,14 @@
           <w:szCs w:val="24"/>
         </w:rPr>
         <w:t>”</w:t>
+      </w:r>
+      <w:r>
+        <w:rPr>
+          <w:rFonts w:ascii="Arial" w:hAnsi="Arial" w:cs="Arial"/>
+          <w:sz w:val="24"/>
+          <w:szCs w:val="24"/>
+        </w:rPr>
+        <w:t xml:space="preserve"> </w:t>
       </w:r>
       <w:r>
         <w:rPr>
@@ -2559,7 +2567,7 @@
           <w:sz w:val="24"/>
           <w:szCs w:val="24"/>
         </w:rPr>
-        <w:t>El sistema carga el campo ID Penalización inhabilitado.</w:t>
+        <w:t>El sistema carga el campo ID Préstamo inhabilitado.</w:t>
       </w:r>
     </w:p>
     <w:p>
@@ -2587,7 +2595,23 @@
           <w:sz w:val="24"/>
           <w:szCs w:val="24"/>
         </w:rPr>
-        <w:t>El sistema carga el campo ID Préstamo inhabilitado.</w:t>
+        <w:t xml:space="preserve">El sistema carga el campo </w:t>
+      </w:r>
+      <w:r>
+        <w:rPr>
+          <w:rFonts w:ascii="Arial" w:hAnsi="Arial" w:cs="Arial"/>
+          <w:sz w:val="24"/>
+          <w:szCs w:val="24"/>
+        </w:rPr>
+        <w:t>Cod</w:t>
+      </w:r>
+      <w:r>
+        <w:rPr>
+          <w:rFonts w:ascii="Arial" w:hAnsi="Arial" w:cs="Arial"/>
+          <w:sz w:val="24"/>
+          <w:szCs w:val="24"/>
+        </w:rPr>
+        <w:t xml:space="preserve"> alumno inhabilitado.</w:t>
       </w:r>
     </w:p>
     <w:p>
@@ -2615,23 +2639,7 @@
           <w:sz w:val="24"/>
           <w:szCs w:val="24"/>
         </w:rPr>
-        <w:t xml:space="preserve">El sistema carga el campo </w:t>
-      </w:r>
-      <w:r>
-        <w:rPr>
-          <w:rFonts w:ascii="Arial" w:hAnsi="Arial" w:cs="Arial"/>
-          <w:sz w:val="24"/>
-          <w:szCs w:val="24"/>
-        </w:rPr>
-        <w:t>Cod</w:t>
-      </w:r>
-      <w:r>
-        <w:rPr>
-          <w:rFonts w:ascii="Arial" w:hAnsi="Arial" w:cs="Arial"/>
-          <w:sz w:val="24"/>
-          <w:szCs w:val="24"/>
-        </w:rPr>
-        <w:t xml:space="preserve"> alumno inhabilitado.</w:t>
+        <w:t>El sistema carga el campo Cod Material inhabilitado.</w:t>
       </w:r>
     </w:p>
     <w:p>
@@ -2659,7 +2667,23 @@
           <w:sz w:val="24"/>
           <w:szCs w:val="24"/>
         </w:rPr>
-        <w:t>El sistema carga el campo Cod Material inhabilitado.</w:t>
+        <w:t xml:space="preserve">El sistema carga el campo cantidad </w:t>
+      </w:r>
+      <w:r>
+        <w:rPr>
+          <w:rFonts w:ascii="Arial" w:hAnsi="Arial" w:cs="Arial"/>
+          <w:sz w:val="24"/>
+          <w:szCs w:val="24"/>
+        </w:rPr>
+        <w:t>inhabilitado</w:t>
+      </w:r>
+      <w:r>
+        <w:rPr>
+          <w:rFonts w:ascii="Arial" w:hAnsi="Arial" w:cs="Arial"/>
+          <w:sz w:val="24"/>
+          <w:szCs w:val="24"/>
+        </w:rPr>
+        <w:t>.</w:t>
       </w:r>
     </w:p>
     <w:p>
@@ -2687,7 +2711,7 @@
           <w:sz w:val="24"/>
           <w:szCs w:val="24"/>
         </w:rPr>
-        <w:t>El sistema carga el campo cantidad inhabilitado.</w:t>
+        <w:t>El EA ingresa la descripción del daño del material.</w:t>
       </w:r>
     </w:p>
     <w:p>
@@ -2715,7 +2739,7 @@
           <w:sz w:val="24"/>
           <w:szCs w:val="24"/>
         </w:rPr>
-        <w:t>El EA ingresa la descripción del daño del material.</w:t>
+        <w:t>El sistema habilita el botón registrar.</w:t>
       </w:r>
     </w:p>
     <w:p>
@@ -2743,7 +2767,39 @@
           <w:sz w:val="24"/>
           <w:szCs w:val="24"/>
         </w:rPr>
-        <w:t>El sistema habilita el botón registrar.</w:t>
+        <w:t xml:space="preserve">El EA selecciona el botón </w:t>
+      </w:r>
+      <w:r>
+        <w:rPr>
+          <w:rFonts w:ascii="Arial" w:hAnsi="Arial" w:cs="Arial"/>
+          <w:sz w:val="24"/>
+          <w:szCs w:val="24"/>
+        </w:rPr>
+        <w:t>“</w:t>
+      </w:r>
+      <w:r>
+        <w:rPr>
+          <w:rFonts w:ascii="Arial" w:hAnsi="Arial" w:cs="Arial"/>
+          <w:sz w:val="24"/>
+          <w:szCs w:val="24"/>
+        </w:rPr>
+        <w:t>Registrar</w:t>
+      </w:r>
+      <w:r>
+        <w:rPr>
+          <w:rFonts w:ascii="Arial" w:hAnsi="Arial" w:cs="Arial"/>
+          <w:sz w:val="24"/>
+          <w:szCs w:val="24"/>
+        </w:rPr>
+        <w:t>”</w:t>
+      </w:r>
+      <w:r>
+        <w:rPr>
+          <w:rFonts w:ascii="Arial" w:hAnsi="Arial" w:cs="Arial"/>
+          <w:sz w:val="24"/>
+          <w:szCs w:val="24"/>
+        </w:rPr>
+        <w:t>.</w:t>
       </w:r>
     </w:p>
     <w:p>
@@ -2771,31 +2827,39 @@
           <w:sz w:val="24"/>
           <w:szCs w:val="24"/>
         </w:rPr>
-        <w:t xml:space="preserve">El EA selecciona el botón </w:t>
-      </w:r>
-      <w:r>
-        <w:rPr>
-          <w:rFonts w:ascii="Arial" w:hAnsi="Arial" w:cs="Arial"/>
-          <w:sz w:val="24"/>
-          <w:szCs w:val="24"/>
-        </w:rPr>
-        <w:t>“</w:t>
-      </w:r>
-      <w:r>
-        <w:rPr>
-          <w:rFonts w:ascii="Arial" w:hAnsi="Arial" w:cs="Arial"/>
-          <w:sz w:val="24"/>
-          <w:szCs w:val="24"/>
-        </w:rPr>
-        <w:t>Registrar</w:t>
-      </w:r>
-      <w:r>
-        <w:rPr>
-          <w:rFonts w:ascii="Arial" w:hAnsi="Arial" w:cs="Arial"/>
-          <w:sz w:val="24"/>
-          <w:szCs w:val="24"/>
-        </w:rPr>
-        <w:t>”</w:t>
+        <w:t>El sistema registra la</w:t>
+      </w:r>
+      <w:r>
+        <w:rPr>
+          <w:rFonts w:ascii="Arial" w:hAnsi="Arial" w:cs="Arial"/>
+          <w:sz w:val="24"/>
+          <w:szCs w:val="24"/>
+        </w:rPr>
+        <w:t xml:space="preserve"> Penalización por daños de material</w:t>
+      </w:r>
+      <w:r>
+        <w:rPr>
+          <w:rFonts w:ascii="Arial" w:hAnsi="Arial" w:cs="Arial"/>
+          <w:sz w:val="24"/>
+          <w:szCs w:val="24"/>
+        </w:rPr>
+        <w:t xml:space="preserve"> de</w:t>
+      </w:r>
+      <w:r>
+        <w:rPr>
+          <w:rFonts w:ascii="Arial" w:hAnsi="Arial" w:cs="Arial"/>
+          <w:sz w:val="24"/>
+          <w:szCs w:val="24"/>
+        </w:rPr>
+        <w:t xml:space="preserve"> un</w:t>
+      </w:r>
+      <w:r>
+        <w:rPr>
+          <w:rFonts w:ascii="Arial" w:hAnsi="Arial" w:cs="Arial"/>
+          <w:sz w:val="24"/>
+          <w:szCs w:val="24"/>
+        </w:rPr>
+        <w:t xml:space="preserve"> préstamo</w:t>
       </w:r>
       <w:r>
         <w:rPr>
@@ -2831,47 +2895,47 @@
           <w:sz w:val="24"/>
           <w:szCs w:val="24"/>
         </w:rPr>
-        <w:t>El sistema registra la</w:t>
-      </w:r>
-      <w:r>
-        <w:rPr>
-          <w:rFonts w:ascii="Arial" w:hAnsi="Arial" w:cs="Arial"/>
-          <w:sz w:val="24"/>
-          <w:szCs w:val="24"/>
-        </w:rPr>
-        <w:t xml:space="preserve"> Penalización por daños de material</w:t>
-      </w:r>
-      <w:r>
-        <w:rPr>
-          <w:rFonts w:ascii="Arial" w:hAnsi="Arial" w:cs="Arial"/>
-          <w:sz w:val="24"/>
-          <w:szCs w:val="24"/>
-        </w:rPr>
-        <w:t xml:space="preserve"> de</w:t>
-      </w:r>
-      <w:r>
-        <w:rPr>
-          <w:rFonts w:ascii="Arial" w:hAnsi="Arial" w:cs="Arial"/>
-          <w:sz w:val="24"/>
-          <w:szCs w:val="24"/>
-        </w:rPr>
-        <w:t xml:space="preserve"> un</w:t>
-      </w:r>
-      <w:r>
-        <w:rPr>
-          <w:rFonts w:ascii="Arial" w:hAnsi="Arial" w:cs="Arial"/>
-          <w:sz w:val="24"/>
-          <w:szCs w:val="24"/>
-        </w:rPr>
-        <w:t xml:space="preserve"> préstamo</w:t>
-      </w:r>
-      <w:r>
-        <w:rPr>
-          <w:rFonts w:ascii="Arial" w:hAnsi="Arial" w:cs="Arial"/>
-          <w:sz w:val="24"/>
-          <w:szCs w:val="24"/>
-        </w:rPr>
-        <w:t>.</w:t>
+        <w:t xml:space="preserve">El sistema modifica </w:t>
+      </w:r>
+      <w:r>
+        <w:rPr>
+          <w:rFonts w:ascii="Arial" w:hAnsi="Arial" w:cs="Arial"/>
+          <w:sz w:val="24"/>
+          <w:szCs w:val="24"/>
+        </w:rPr>
+        <w:t xml:space="preserve">el estado </w:t>
+      </w:r>
+      <w:r>
+        <w:rPr>
+          <w:rFonts w:ascii="Arial" w:hAnsi="Arial" w:cs="Arial"/>
+          <w:sz w:val="24"/>
+          <w:szCs w:val="24"/>
+        </w:rPr>
+        <w:t xml:space="preserve">del préstamo a </w:t>
+      </w:r>
+      <w:r>
+        <w:rPr>
+          <w:rFonts w:ascii="Arial" w:hAnsi="Arial" w:cs="Arial"/>
+          <w:sz w:val="24"/>
+          <w:szCs w:val="24"/>
+        </w:rPr>
+        <w:t>“</w:t>
+      </w:r>
+      <w:r>
+        <w:rPr>
+          <w:rFonts w:ascii="Arial" w:hAnsi="Arial" w:cs="Arial"/>
+          <w:sz w:val="24"/>
+          <w:szCs w:val="24"/>
+        </w:rPr>
+        <w:t>Penalizado</w:t>
+      </w:r>
+      <w:r>
+        <w:rPr>
+          <w:rFonts w:ascii="Arial" w:hAnsi="Arial" w:cs="Arial"/>
+          <w:sz w:val="24"/>
+          <w:szCs w:val="24"/>
+        </w:rPr>
+        <w:t>”.</w:t>
       </w:r>
     </w:p>
     <w:p>
@@ -2899,23 +2963,23 @@
           <w:sz w:val="24"/>
           <w:szCs w:val="24"/>
         </w:rPr>
-        <w:t xml:space="preserve">El sistema modifica </w:t>
-      </w:r>
-      <w:r>
-        <w:rPr>
-          <w:rFonts w:ascii="Arial" w:hAnsi="Arial" w:cs="Arial"/>
-          <w:sz w:val="24"/>
-          <w:szCs w:val="24"/>
-        </w:rPr>
-        <w:t xml:space="preserve">el estado </w:t>
-      </w:r>
-      <w:r>
-        <w:rPr>
-          <w:rFonts w:ascii="Arial" w:hAnsi="Arial" w:cs="Arial"/>
-          <w:sz w:val="24"/>
-          <w:szCs w:val="24"/>
-        </w:rPr>
-        <w:t xml:space="preserve">del préstamo a </w:t>
+        <w:t xml:space="preserve">El </w:t>
+      </w:r>
+      <w:r>
+        <w:rPr>
+          <w:rFonts w:ascii="Arial" w:hAnsi="Arial" w:cs="Arial"/>
+          <w:sz w:val="24"/>
+          <w:szCs w:val="24"/>
+        </w:rPr>
+        <w:t>s</w:t>
+      </w:r>
+      <w:r>
+        <w:rPr>
+          <w:rFonts w:ascii="Arial" w:hAnsi="Arial" w:cs="Arial"/>
+          <w:sz w:val="24"/>
+          <w:szCs w:val="24"/>
+        </w:rPr>
+        <w:t xml:space="preserve">istema muestra el MSG: </w:t>
       </w:r>
       <w:r>
         <w:rPr>
@@ -2931,15 +2995,23 @@
           <w:sz w:val="24"/>
           <w:szCs w:val="24"/>
         </w:rPr>
-        <w:t>Penalizado</w:t>
-      </w:r>
-      <w:r>
-        <w:rPr>
-          <w:rFonts w:ascii="Arial" w:hAnsi="Arial" w:cs="Arial"/>
-          <w:sz w:val="24"/>
-          <w:szCs w:val="24"/>
-        </w:rPr>
-        <w:t>”.</w:t>
+        <w:t xml:space="preserve">Se ha registrado la </w:t>
+      </w:r>
+      <w:r>
+        <w:rPr>
+          <w:rFonts w:ascii="Arial" w:hAnsi="Arial" w:cs="Arial"/>
+          <w:sz w:val="24"/>
+          <w:szCs w:val="24"/>
+        </w:rPr>
+        <w:t>penalización con éxito</w:t>
+      </w:r>
+      <w:r>
+        <w:rPr>
+          <w:rFonts w:ascii="Arial" w:hAnsi="Arial" w:cs="Arial"/>
+          <w:sz w:val="24"/>
+          <w:szCs w:val="24"/>
+        </w:rPr>
+        <w:t>.”</w:t>
       </w:r>
     </w:p>
     <w:p>
@@ -2957,6 +3029,7 @@
         <w:jc w:val="both"/>
         <w:rPr>
           <w:rFonts w:ascii="Arial" w:hAnsi="Arial" w:cs="Arial"/>
+          <w:bCs/>
           <w:sz w:val="24"/>
           <w:szCs w:val="24"/>
         </w:rPr>
@@ -2975,47 +3048,23 @@
           <w:sz w:val="24"/>
           <w:szCs w:val="24"/>
         </w:rPr>
-        <w:t>s</w:t>
-      </w:r>
-      <w:r>
-        <w:rPr>
-          <w:rFonts w:ascii="Arial" w:hAnsi="Arial" w:cs="Arial"/>
-          <w:sz w:val="24"/>
-          <w:szCs w:val="24"/>
-        </w:rPr>
-        <w:t xml:space="preserve">istema muestra el MSG: </w:t>
-      </w:r>
-      <w:r>
-        <w:rPr>
-          <w:rFonts w:ascii="Arial" w:hAnsi="Arial" w:cs="Arial"/>
-          <w:sz w:val="24"/>
-          <w:szCs w:val="24"/>
-        </w:rPr>
-        <w:t>“</w:t>
-      </w:r>
-      <w:r>
-        <w:rPr>
-          <w:rFonts w:ascii="Arial" w:hAnsi="Arial" w:cs="Arial"/>
-          <w:sz w:val="24"/>
-          <w:szCs w:val="24"/>
-        </w:rPr>
-        <w:t xml:space="preserve">Se ha registrado la </w:t>
-      </w:r>
-      <w:r>
-        <w:rPr>
-          <w:rFonts w:ascii="Arial" w:hAnsi="Arial" w:cs="Arial"/>
-          <w:sz w:val="24"/>
-          <w:szCs w:val="24"/>
-        </w:rPr>
-        <w:t>penalización con éxito</w:t>
-      </w:r>
-      <w:r>
-        <w:rPr>
-          <w:rFonts w:ascii="Arial" w:hAnsi="Arial" w:cs="Arial"/>
-          <w:sz w:val="24"/>
-          <w:szCs w:val="24"/>
-        </w:rPr>
-        <w:t>.”</w:t>
+        <w:t>EA</w:t>
+      </w:r>
+      <w:r>
+        <w:rPr>
+          <w:rFonts w:ascii="Arial" w:hAnsi="Arial" w:cs="Arial"/>
+          <w:sz w:val="24"/>
+          <w:szCs w:val="24"/>
+        </w:rPr>
+        <w:t xml:space="preserve"> selecciona salir</w:t>
+      </w:r>
+      <w:r>
+        <w:rPr>
+          <w:rFonts w:ascii="Arial" w:hAnsi="Arial" w:cs="Arial"/>
+          <w:sz w:val="24"/>
+          <w:szCs w:val="24"/>
+        </w:rPr>
+        <w:t>.</w:t>
       </w:r>
     </w:p>
     <w:p>
@@ -3044,31 +3093,7 @@
           <w:sz w:val="24"/>
           <w:szCs w:val="24"/>
         </w:rPr>
-        <w:t xml:space="preserve">El </w:t>
-      </w:r>
-      <w:r>
-        <w:rPr>
-          <w:rFonts w:ascii="Arial" w:hAnsi="Arial" w:cs="Arial"/>
-          <w:sz w:val="24"/>
-          <w:szCs w:val="24"/>
-        </w:rPr>
-        <w:t>EA</w:t>
-      </w:r>
-      <w:r>
-        <w:rPr>
-          <w:rFonts w:ascii="Arial" w:hAnsi="Arial" w:cs="Arial"/>
-          <w:sz w:val="24"/>
-          <w:szCs w:val="24"/>
-        </w:rPr>
-        <w:t xml:space="preserve"> selecciona salir</w:t>
-      </w:r>
-      <w:r>
-        <w:rPr>
-          <w:rFonts w:ascii="Arial" w:hAnsi="Arial" w:cs="Arial"/>
-          <w:sz w:val="24"/>
-          <w:szCs w:val="24"/>
-        </w:rPr>
-        <w:t>.</w:t>
+        <w:t>El sistema cierra la interfaz.</w:t>
       </w:r>
     </w:p>
     <w:p>
@@ -3097,35 +3122,6 @@
           <w:sz w:val="24"/>
           <w:szCs w:val="24"/>
         </w:rPr>
-        <w:t>El sistema cierra la interfaz.</w:t>
-      </w:r>
-    </w:p>
-    <w:p>
-      <w:pPr>
-        <w:pStyle w:val="Prrafodelista"/>
-        <w:numPr>
-          <w:ilvl w:val="0"/>
-          <w:numId w:val="4"/>
-        </w:numPr>
-        <w:autoSpaceDE w:val="0"/>
-        <w:autoSpaceDN w:val="0"/>
-        <w:adjustRightInd w:val="0"/>
-        <w:spacing w:before="120" w:after="0" w:line="240" w:lineRule="auto"/>
-        <w:ind w:left="1276" w:hanging="425"/>
-        <w:jc w:val="both"/>
-        <w:rPr>
-          <w:rFonts w:ascii="Arial" w:hAnsi="Arial" w:cs="Arial"/>
-          <w:bCs/>
-          <w:sz w:val="24"/>
-          <w:szCs w:val="24"/>
-        </w:rPr>
-      </w:pPr>
-      <w:r>
-        <w:rPr>
-          <w:rFonts w:ascii="Arial" w:hAnsi="Arial" w:cs="Arial"/>
-          <w:sz w:val="24"/>
-          <w:szCs w:val="24"/>
-        </w:rPr>
         <w:t>El caso de uso finaliza.</w:t>
       </w:r>
     </w:p>
@@ -3294,7 +3290,6 @@
           <w:sz w:val="24"/>
           <w:szCs w:val="24"/>
         </w:rPr>
-        <w:lastRenderedPageBreak/>
         <w:t>El EA selecciona el botón OK.</w:t>
       </w:r>
     </w:p>
@@ -3507,6 +3502,7 @@
         </w:rPr>
       </w:pPr>
       <w:bookmarkStart w:id="6" w:name="_Toc370536361"/>
+      <w:proofErr w:type="gramStart"/>
       <w:r>
         <w:rPr>
           <w:u w:val="none"/>
@@ -3514,6 +3510,7 @@
         <w:t>Post-Condiciones</w:t>
       </w:r>
       <w:bookmarkEnd w:id="6"/>
+      <w:proofErr w:type="gramEnd"/>
     </w:p>
     <w:p>
       <w:pPr>

</xml_diff>